<commit_message>
Included more data for train and test, including joey's correction for left3words errors
</commit_message>
<xml_diff>
--- a/data/results/left3words analysis.docx
+++ b/data/results/left3words analysis.docx
@@ -11,15 +11,7 @@
         </w:numPr>
       </w:pPr>
       <w:r>
-        <w:t xml:space="preserve">So many </w:t>
-      </w:r>
-      <w:proofErr w:type="spellStart"/>
-      <w:r>
-        <w:t>mistaggings</w:t>
-      </w:r>
-      <w:proofErr w:type="spellEnd"/>
-      <w:r>
-        <w:t xml:space="preserve"> done by Ms. Joey.</w:t>
+        <w:t>So many mistaggings done by Ms. Joey.</w:t>
       </w:r>
     </w:p>
     <w:p>
@@ -33,11 +25,9 @@
       <w:r>
         <w:t xml:space="preserve">Discuss top 5 tags (NNC, NNP, CCB, CCT, </w:t>
       </w:r>
-      <w:proofErr w:type="gramStart"/>
       <w:r>
         <w:t>CCP</w:t>
       </w:r>
-      <w:proofErr w:type="gramEnd"/>
       <w:r>
         <w:t>) and their recall is very high.</w:t>
       </w:r>
@@ -51,15 +41,7 @@
         </w:numPr>
       </w:pPr>
       <w:r>
-        <w:t>G</w:t>
-      </w:r>
-      <w:proofErr w:type="gramStart"/>
-      <w:r>
-        <w:t>:NNC</w:t>
-      </w:r>
-      <w:proofErr w:type="gramEnd"/>
-      <w:r>
-        <w:t xml:space="preserve"> P:FW is a result of tagging inconsistencies.</w:t>
+        <w:t>G:NNC P:FW is a result of tagging inconsistencies.</w:t>
       </w:r>
       <w:r>
         <w:t xml:space="preserve"> Words such as: </w:t>
@@ -71,15 +53,7 @@
         <w:t xml:space="preserve">apocryphal, art, artists, ballads, bill, blade, book, bookshops, </w:t>
       </w:r>
       <w:r>
-        <w:t xml:space="preserve">etc. were </w:t>
-      </w:r>
-      <w:proofErr w:type="spellStart"/>
-      <w:r>
-        <w:t>mistagged</w:t>
-      </w:r>
-      <w:proofErr w:type="spellEnd"/>
-      <w:r>
-        <w:t xml:space="preserve"> by Joey as NNC when it should be FW.</w:t>
+        <w:t>etc. were mistagged by Joey as NNC when it should be FW.</w:t>
       </w:r>
       <w:r>
         <w:t xml:space="preserve"> (NNC tagging accuracy is 95.4%)</w:t>
@@ -94,15 +68,7 @@
         </w:numPr>
       </w:pPr>
       <w:r>
-        <w:t>G</w:t>
-      </w:r>
-      <w:proofErr w:type="gramStart"/>
-      <w:r>
-        <w:t>:FW</w:t>
-      </w:r>
-      <w:proofErr w:type="gramEnd"/>
-      <w:r>
-        <w:t xml:space="preserve"> P:NNC is caused by lack of information to differentiate FW with NNC. English dictionary may be necessary.</w:t>
+        <w:t>G:FW P:NNC is caused by lack of information to differentiate FW with NNC. English dictionary may be necessary.</w:t>
       </w:r>
     </w:p>
     <w:p>
@@ -114,15 +80,7 @@
         </w:numPr>
       </w:pPr>
       <w:r>
-        <w:t>G</w:t>
-      </w:r>
-      <w:proofErr w:type="gramStart"/>
-      <w:r>
-        <w:t>:FW</w:t>
-      </w:r>
-      <w:proofErr w:type="gramEnd"/>
-      <w:r>
-        <w:t xml:space="preserve"> P:JJD also exists wherein English adjectives such as </w:t>
+        <w:t xml:space="preserve">G:FW P:JJD also exists wherein English adjectives such as </w:t>
       </w:r>
       <w:r>
         <w:rPr>
@@ -131,15 +89,7 @@
         <w:t>idealistic, natural, neutral</w:t>
       </w:r>
       <w:r>
-        <w:t xml:space="preserve"> function as </w:t>
-      </w:r>
-      <w:proofErr w:type="spellStart"/>
-      <w:r>
-        <w:t>a</w:t>
-      </w:r>
-      <w:proofErr w:type="spellEnd"/>
-      <w:r>
-        <w:t xml:space="preserve"> adjective in a Filipino sentence.</w:t>
+        <w:t xml:space="preserve"> function as a adjective in a Filipino sentence.</w:t>
       </w:r>
     </w:p>
     <w:p>
@@ -156,47 +106,11 @@
       <w:r>
         <w:t xml:space="preserve">is caused by the POS ambiguity of words that can function as common nouns and adjectives (ex. </w:t>
       </w:r>
-      <w:proofErr w:type="spellStart"/>
       <w:r>
         <w:rPr>
           <w:i/>
         </w:rPr>
-        <w:t>bilog</w:t>
-      </w:r>
-      <w:proofErr w:type="spellEnd"/>
-      <w:r>
-        <w:rPr>
-          <w:i/>
-        </w:rPr>
-        <w:t xml:space="preserve">, biblical, </w:t>
-      </w:r>
-      <w:proofErr w:type="spellStart"/>
-      <w:r>
-        <w:rPr>
-          <w:i/>
-        </w:rPr>
-        <w:t>estadistikal</w:t>
-      </w:r>
-      <w:proofErr w:type="spellEnd"/>
-      <w:r>
-        <w:rPr>
-          <w:i/>
-        </w:rPr>
-        <w:t xml:space="preserve">, </w:t>
-      </w:r>
-      <w:proofErr w:type="spellStart"/>
-      <w:r>
-        <w:rPr>
-          <w:i/>
-        </w:rPr>
-        <w:t>kataas</w:t>
-      </w:r>
-      <w:proofErr w:type="spellEnd"/>
-      <w:r>
-        <w:rPr>
-          <w:i/>
-        </w:rPr>
-        <w:t>)</w:t>
+        <w:t>bilog, biblical, estadistikal, kataas)</w:t>
       </w:r>
     </w:p>
     <w:p>
@@ -208,80 +122,14 @@
         </w:numPr>
       </w:pPr>
       <w:r>
-        <w:t>G</w:t>
-      </w:r>
-      <w:proofErr w:type="gramStart"/>
-      <w:r>
-        <w:t>:JJD</w:t>
-      </w:r>
-      <w:proofErr w:type="gramEnd"/>
-      <w:r>
-        <w:t xml:space="preserve"> P:NNC is mainly caused by ambiguity of noun words that also functions as adjectives (ex. </w:t>
+        <w:t xml:space="preserve">G:JJD P:NNC is mainly caused by ambiguity of noun words that also functions as adjectives (ex. </w:t>
       </w:r>
       <w:r>
         <w:rPr>
           <w:i/>
         </w:rPr>
-        <w:t xml:space="preserve">metal, </w:t>
-      </w:r>
-      <w:proofErr w:type="spellStart"/>
-      <w:r>
-        <w:rPr>
-          <w:i/>
-        </w:rPr>
-        <w:t>komersyal</w:t>
-      </w:r>
-      <w:proofErr w:type="spellEnd"/>
-      <w:r>
-        <w:rPr>
-          <w:i/>
-        </w:rPr>
-        <w:t xml:space="preserve">, </w:t>
-      </w:r>
-      <w:proofErr w:type="spellStart"/>
-      <w:r>
-        <w:rPr>
-          <w:i/>
-        </w:rPr>
-        <w:t>matatanda</w:t>
-      </w:r>
-      <w:proofErr w:type="spellEnd"/>
-      <w:r>
-        <w:rPr>
-          <w:i/>
-        </w:rPr>
-        <w:t xml:space="preserve">, </w:t>
-      </w:r>
-      <w:proofErr w:type="spellStart"/>
-      <w:r>
-        <w:rPr>
-          <w:i/>
-        </w:rPr>
-        <w:t>d</w:t>
-      </w:r>
-      <w:bookmarkStart w:id="0" w:name="_GoBack"/>
-      <w:bookmarkEnd w:id="0"/>
-      <w:r>
-        <w:rPr>
-          <w:i/>
-        </w:rPr>
-        <w:t>ulo</w:t>
-      </w:r>
-      <w:proofErr w:type="spellEnd"/>
-      <w:r>
-        <w:rPr>
-          <w:i/>
-        </w:rPr>
-        <w:t xml:space="preserve">, </w:t>
-      </w:r>
-      <w:proofErr w:type="spellStart"/>
-      <w:r>
-        <w:rPr>
-          <w:i/>
-        </w:rPr>
-        <w:t>habambuhay</w:t>
-      </w:r>
-      <w:proofErr w:type="spellEnd"/>
+        <w:t>metal, komersyal, matatanda, dulo, habambuhay</w:t>
+      </w:r>
       <w:r>
         <w:t>).</w:t>
       </w:r>
@@ -292,15 +140,7 @@
         <w:t>A few</w:t>
       </w:r>
       <w:r>
-        <w:t xml:space="preserve"> </w:t>
-      </w:r>
-      <w:proofErr w:type="spellStart"/>
-      <w:r>
-        <w:t>mistaggings</w:t>
-      </w:r>
-      <w:proofErr w:type="spellEnd"/>
-      <w:r>
-        <w:t xml:space="preserve"> were also committed due to this confusion / ambiguity.</w:t>
+        <w:t xml:space="preserve"> mistaggings were also committed due to this confusion / ambiguity.</w:t>
       </w:r>
     </w:p>
     <w:p>
@@ -312,30 +152,34 @@
         </w:numPr>
       </w:pPr>
       <w:r>
-        <w:t>G</w:t>
-      </w:r>
-      <w:proofErr w:type="gramStart"/>
-      <w:r>
-        <w:t>:CCP</w:t>
-      </w:r>
-      <w:proofErr w:type="gramEnd"/>
-      <w:r>
-        <w:t xml:space="preserve"> P:RBI and G:RBI P:CCP shows the strong ambiguity for the word </w:t>
-      </w:r>
-      <w:proofErr w:type="spellStart"/>
+        <w:t xml:space="preserve">G:CCP P:RBI and G:RBI P:CCP shows the strong ambiguity for the word </w:t>
+      </w:r>
       <w:r>
         <w:rPr>
           <w:i/>
         </w:rPr>
         <w:t>na</w:t>
       </w:r>
-      <w:proofErr w:type="spellEnd"/>
       <w:r>
         <w:t xml:space="preserve"> confusing which tag to use</w:t>
       </w:r>
       <w:r>
         <w:t>.</w:t>
       </w:r>
+    </w:p>
+    <w:p>
+      <w:pPr>
+        <w:pStyle w:val="ListParagraph"/>
+        <w:numPr>
+          <w:ilvl w:val="0"/>
+          <w:numId w:val="1"/>
+        </w:numPr>
+      </w:pPr>
+      <w:r>
+        <w:t>Need to overwrite symbols with PMS, semicolons as PMSC.</w:t>
+      </w:r>
+      <w:bookmarkStart w:id="0" w:name="_GoBack"/>
+      <w:bookmarkEnd w:id="0"/>
     </w:p>
     <w:sectPr>
       <w:pgSz w:w="12240" w:h="15840"/>

</xml_diff>